<commit_message>
Added a negative scrubber to the setting_submit function, if a value entered is negative the program uses the default number instead.
</commit_message>
<xml_diff>
--- a/DiabetesLogUserManual.docx
+++ b/DiabetesLogUserManual.docx
@@ -473,8 +473,8 @@
         </w:rPr>
       </w:pPr>
       <w:r>
-        <w:object w:dxaOrig="8640" w:dyaOrig="4334">
-          <v:rect xmlns:o="urn:schemas-microsoft-com:office:office" xmlns:v="urn:schemas-microsoft-com:vml" id="rectole0000000000" style="width:432.000000pt;height:216.700000pt" o:preferrelative="t" o:ole="">
+        <w:object w:dxaOrig="8747" w:dyaOrig="4393">
+          <v:rect xmlns:o="urn:schemas-microsoft-com:office:office" xmlns:v="urn:schemas-microsoft-com:vml" id="rectole0000000000" style="width:437.350000pt;height:219.650000pt" o:preferrelative="t" o:ole="">
             <o:lock v:ext="edit"/>
             <v:imagedata xmlns:r="http://schemas.openxmlformats.org/officeDocument/2006/relationships" r:id="docRId1" o:title=""/>
           </v:rect>
@@ -629,8 +629,8 @@
         </w:rPr>
       </w:pPr>
       <w:r>
-        <w:object w:dxaOrig="8640" w:dyaOrig="4334">
-          <v:rect xmlns:o="urn:schemas-microsoft-com:office:office" xmlns:v="urn:schemas-microsoft-com:vml" id="rectole0000000001" style="width:432.000000pt;height:216.700000pt" o:preferrelative="t" o:ole="">
+        <w:object w:dxaOrig="8747" w:dyaOrig="4393">
+          <v:rect xmlns:o="urn:schemas-microsoft-com:office:office" xmlns:v="urn:schemas-microsoft-com:vml" id="rectole0000000001" style="width:437.350000pt;height:219.650000pt" o:preferrelative="t" o:ole="">
             <o:lock v:ext="edit"/>
             <v:imagedata xmlns:r="http://schemas.openxmlformats.org/officeDocument/2006/relationships" r:id="docRId3" o:title=""/>
           </v:rect>
@@ -746,8 +746,8 @@
         </w:rPr>
       </w:pPr>
       <w:r>
-        <w:object w:dxaOrig="8640" w:dyaOrig="4334">
-          <v:rect xmlns:o="urn:schemas-microsoft-com:office:office" xmlns:v="urn:schemas-microsoft-com:vml" id="rectole0000000002" style="width:432.000000pt;height:216.700000pt" o:preferrelative="t" o:ole="">
+        <w:object w:dxaOrig="8747" w:dyaOrig="4393">
+          <v:rect xmlns:o="urn:schemas-microsoft-com:office:office" xmlns:v="urn:schemas-microsoft-com:vml" id="rectole0000000002" style="width:437.350000pt;height:219.650000pt" o:preferrelative="t" o:ole="">
             <o:lock v:ext="edit"/>
             <v:imagedata xmlns:r="http://schemas.openxmlformats.org/officeDocument/2006/relationships" r:id="docRId5" o:title=""/>
           </v:rect>
@@ -917,8 +917,8 @@
         </w:rPr>
       </w:pPr>
       <w:r>
-        <w:object w:dxaOrig="8640" w:dyaOrig="4334">
-          <v:rect xmlns:o="urn:schemas-microsoft-com:office:office" xmlns:v="urn:schemas-microsoft-com:vml" id="rectole0000000003" style="width:432.000000pt;height:216.700000pt" o:preferrelative="t" o:ole="">
+        <w:object w:dxaOrig="8747" w:dyaOrig="4393">
+          <v:rect xmlns:o="urn:schemas-microsoft-com:office:office" xmlns:v="urn:schemas-microsoft-com:vml" id="rectole0000000003" style="width:437.350000pt;height:219.650000pt" o:preferrelative="t" o:ole="">
             <o:lock v:ext="edit"/>
             <v:imagedata xmlns:r="http://schemas.openxmlformats.org/officeDocument/2006/relationships" r:id="docRId7" o:title=""/>
           </v:rect>
@@ -1026,8 +1026,8 @@
         </w:rPr>
       </w:pPr>
       <w:r>
-        <w:object w:dxaOrig="8640" w:dyaOrig="4334">
-          <v:rect xmlns:o="urn:schemas-microsoft-com:office:office" xmlns:v="urn:schemas-microsoft-com:vml" id="rectole0000000004" style="width:432.000000pt;height:216.700000pt" o:preferrelative="t" o:ole="">
+        <w:object w:dxaOrig="8747" w:dyaOrig="4393">
+          <v:rect xmlns:o="urn:schemas-microsoft-com:office:office" xmlns:v="urn:schemas-microsoft-com:vml" id="rectole0000000004" style="width:437.350000pt;height:219.650000pt" o:preferrelative="t" o:ole="">
             <o:lock v:ext="edit"/>
             <v:imagedata xmlns:r="http://schemas.openxmlformats.org/officeDocument/2006/relationships" r:id="docRId9" o:title=""/>
           </v:rect>
@@ -1142,8 +1142,8 @@
         </w:rPr>
       </w:pPr>
       <w:r>
-        <w:object w:dxaOrig="8640" w:dyaOrig="4334">
-          <v:rect xmlns:o="urn:schemas-microsoft-com:office:office" xmlns:v="urn:schemas-microsoft-com:vml" id="rectole0000000005" style="width:432.000000pt;height:216.700000pt" o:preferrelative="t" o:ole="">
+        <w:object w:dxaOrig="8747" w:dyaOrig="4393">
+          <v:rect xmlns:o="urn:schemas-microsoft-com:office:office" xmlns:v="urn:schemas-microsoft-com:vml" id="rectole0000000005" style="width:437.350000pt;height:219.650000pt" o:preferrelative="t" o:ole="">
             <o:lock v:ext="edit"/>
             <v:imagedata xmlns:r="http://schemas.openxmlformats.org/officeDocument/2006/relationships" r:id="docRId11" o:title=""/>
           </v:rect>
@@ -1257,8 +1257,8 @@
         </w:rPr>
       </w:pPr>
       <w:r>
-        <w:object w:dxaOrig="8640" w:dyaOrig="4334">
-          <v:rect xmlns:o="urn:schemas-microsoft-com:office:office" xmlns:v="urn:schemas-microsoft-com:vml" id="rectole0000000006" style="width:432.000000pt;height:216.700000pt" o:preferrelative="t" o:ole="">
+        <w:object w:dxaOrig="8747" w:dyaOrig="4393">
+          <v:rect xmlns:o="urn:schemas-microsoft-com:office:office" xmlns:v="urn:schemas-microsoft-com:vml" id="rectole0000000006" style="width:437.350000pt;height:219.650000pt" o:preferrelative="t" o:ole="">
             <o:lock v:ext="edit"/>
             <v:imagedata xmlns:r="http://schemas.openxmlformats.org/officeDocument/2006/relationships" r:id="docRId13" o:title=""/>
           </v:rect>
@@ -1382,7 +1382,7 @@
           <w:color w:val="auto"/>
           <w:spacing w:val="0"/>
           <w:position w:val="0"/>
-          <w:sz w:val="40"/>
+          <w:sz w:val="32"/>
           <w:shd w:fill="auto" w:val="clear"/>
         </w:rPr>
       </w:pPr>
@@ -1409,6 +1409,58 @@
         <w:t xml:space="preserve">The log will be located in the same file as the program, it will </w:t>
         <w:tab/>
         <w:t xml:space="preserve">be called "DiabetesLog.txt"</w:t>
+      </w:r>
+    </w:p>
+    <w:p>
+      <w:pPr>
+        <w:spacing w:before="0" w:after="200" w:line="276"/>
+        <w:ind w:right="0" w:left="0" w:firstLine="0"/>
+        <w:jc w:val="left"/>
+        <w:rPr>
+          <w:rFonts w:ascii="Calibri" w:hAnsi="Calibri" w:cs="Calibri" w:eastAsia="Calibri"/>
+          <w:color w:val="auto"/>
+          <w:spacing w:val="0"/>
+          <w:position w:val="0"/>
+          <w:sz w:val="32"/>
+          <w:shd w:fill="auto" w:val="clear"/>
+        </w:rPr>
+      </w:pPr>
+      <w:r>
+        <w:rPr>
+          <w:rFonts w:ascii="Calibri" w:hAnsi="Calibri" w:cs="Calibri" w:eastAsia="Calibri"/>
+          <w:color w:val="auto"/>
+          <w:spacing w:val="0"/>
+          <w:position w:val="0"/>
+          <w:sz w:val="32"/>
+          <w:shd w:fill="auto" w:val="clear"/>
+        </w:rPr>
+        <w:t xml:space="preserve">------------------------------------------------------------------------------------------------</w:t>
+      </w:r>
+    </w:p>
+    <w:p>
+      <w:pPr>
+        <w:spacing w:before="0" w:after="200" w:line="276"/>
+        <w:ind w:right="0" w:left="0" w:firstLine="0"/>
+        <w:jc w:val="left"/>
+        <w:rPr>
+          <w:rFonts w:ascii="Calibri" w:hAnsi="Calibri" w:cs="Calibri" w:eastAsia="Calibri"/>
+          <w:color w:val="auto"/>
+          <w:spacing w:val="0"/>
+          <w:position w:val="0"/>
+          <w:sz w:val="40"/>
+          <w:shd w:fill="auto" w:val="clear"/>
+        </w:rPr>
+      </w:pPr>
+      <w:r>
+        <w:rPr>
+          <w:rFonts w:ascii="Calibri" w:hAnsi="Calibri" w:cs="Calibri" w:eastAsia="Calibri"/>
+          <w:color w:val="auto"/>
+          <w:spacing w:val="0"/>
+          <w:position w:val="0"/>
+          <w:sz w:val="32"/>
+          <w:shd w:fill="auto" w:val="clear"/>
+        </w:rPr>
+        <w:t xml:space="preserve">Notes: The default target/correction factor is 120/20, respectively. If a negative number is entered in the settings, it will automatically revert to the default number for the number that is negative. for example if -140/30 is entered it will revert to 120/30. </w:t>
       </w:r>
     </w:p>
     <w:p>

</xml_diff>